<commit_message>
standards implemented, to do: sections and review screens
</commit_message>
<xml_diff>
--- a/docassemble/CollectionProofLetter/data/templates/collection_proof_letter.docx
+++ b/docassemble/CollectionProofLetter/data/templates/collection_proof_letter.docx
@@ -1,6 +1,6 @@
 
 <file path=word/document.xml><?xml version="1.0" encoding="utf-8"?>
-<w:document xmlns:wpc="http://schemas.microsoft.com/office/word/2010/wordprocessingCanvas" xmlns:cx="http://schemas.microsoft.com/office/drawing/2014/chartex" xmlns:cx1="http://schemas.microsoft.com/office/drawing/2015/9/8/chartex" xmlns:cx2="http://schemas.microsoft.com/office/drawing/2015/10/21/chartex" xmlns:cx3="http://schemas.microsoft.com/office/drawing/2016/5/9/chartex" xmlns:cx4="http://schemas.microsoft.com/office/drawing/2016/5/10/chartex" xmlns:cx5="http://schemas.microsoft.com/office/drawing/2016/5/11/chartex" xmlns:cx6="http://schemas.microsoft.com/office/drawing/2016/5/12/chartex" xmlns:cx7="http://schemas.microsoft.com/office/drawing/2016/5/13/chartex" xmlns:cx8="http://schemas.microsoft.com/office/drawing/2016/5/14/chartex" xmlns:mc="http://schemas.openxmlformats.org/markup-compatibility/2006" xmlns:aink="http://schemas.microsoft.com/office/drawing/2016/ink" xmlns:am3d="http://schemas.microsoft.com/office/drawing/2017/model3d" xmlns:o="urn:schemas-microsoft-com:office:office" xmlns:r="http://schemas.openxmlformats.org/officeDocument/2006/relationships" xmlns:m="http://schemas.openxmlformats.org/officeDocument/2006/math" xmlns:v="urn:schemas-microsoft-com:vml" xmlns:wp14="http://schemas.microsoft.com/office/word/2010/wordprocessingDrawing" xmlns:wp="http://schemas.openxmlformats.org/drawingml/2006/wordprocessingDrawing" xmlns:w10="urn:schemas-microsoft-com:office:word" xmlns:w="http://schemas.openxmlformats.org/wordprocessingml/2006/main" xmlns:w14="http://schemas.microsoft.com/office/word/2010/wordml" xmlns:w15="http://schemas.microsoft.com/office/word/2012/wordml" xmlns:w16cex="http://schemas.microsoft.com/office/word/2018/wordml/cex" xmlns:w16cid="http://schemas.microsoft.com/office/word/2016/wordml/cid" xmlns:w16="http://schemas.microsoft.com/office/word/2018/wordml" xmlns:w16se="http://schemas.microsoft.com/office/word/2015/wordml/symex" xmlns:wpg="http://schemas.microsoft.com/office/word/2010/wordprocessingGroup" xmlns:wpi="http://schemas.microsoft.com/office/word/2010/wordprocessingInk" xmlns:wne="http://schemas.microsoft.com/office/word/2006/wordml" xmlns:wps="http://schemas.microsoft.com/office/word/2010/wordprocessingShape" mc:Ignorable="w14 w15 w16se w16cid w16 w16cex wp14">
+<w:document xmlns:wpc="http://schemas.microsoft.com/office/word/2010/wordprocessingCanvas" xmlns:cx="http://schemas.microsoft.com/office/drawing/2014/chartex" xmlns:cx1="http://schemas.microsoft.com/office/drawing/2015/9/8/chartex" xmlns:cx2="http://schemas.microsoft.com/office/drawing/2015/10/21/chartex" xmlns:cx3="http://schemas.microsoft.com/office/drawing/2016/5/9/chartex" xmlns:cx4="http://schemas.microsoft.com/office/drawing/2016/5/10/chartex" xmlns:cx5="http://schemas.microsoft.com/office/drawing/2016/5/11/chartex" xmlns:cx6="http://schemas.microsoft.com/office/drawing/2016/5/12/chartex" xmlns:cx7="http://schemas.microsoft.com/office/drawing/2016/5/13/chartex" xmlns:cx8="http://schemas.microsoft.com/office/drawing/2016/5/14/chartex" xmlns:mc="http://schemas.openxmlformats.org/markup-compatibility/2006" xmlns:aink="http://schemas.microsoft.com/office/drawing/2016/ink" xmlns:am3d="http://schemas.microsoft.com/office/drawing/2017/model3d" xmlns:o="urn:schemas-microsoft-com:office:office" xmlns:oel="http://schemas.microsoft.com/office/2019/extlst" xmlns:r="http://schemas.openxmlformats.org/officeDocument/2006/relationships" xmlns:m="http://schemas.openxmlformats.org/officeDocument/2006/math" xmlns:v="urn:schemas-microsoft-com:vml" xmlns:wp14="http://schemas.microsoft.com/office/word/2010/wordprocessingDrawing" xmlns:wp="http://schemas.openxmlformats.org/drawingml/2006/wordprocessingDrawing" xmlns:w10="urn:schemas-microsoft-com:office:word" xmlns:w="http://schemas.openxmlformats.org/wordprocessingml/2006/main" xmlns:w14="http://schemas.microsoft.com/office/word/2010/wordml" xmlns:w15="http://schemas.microsoft.com/office/word/2012/wordml" xmlns:w16cex="http://schemas.microsoft.com/office/word/2018/wordml/cex" xmlns:w16cid="http://schemas.microsoft.com/office/word/2016/wordml/cid" xmlns:w16="http://schemas.microsoft.com/office/word/2018/wordml" xmlns:w16sdtdh="http://schemas.microsoft.com/office/word/2020/wordml/sdtdatahash" xmlns:w16se="http://schemas.microsoft.com/office/word/2015/wordml/symex" xmlns:wpg="http://schemas.microsoft.com/office/word/2010/wordprocessingGroup" xmlns:wpi="http://schemas.microsoft.com/office/word/2010/wordprocessingInk" xmlns:wne="http://schemas.microsoft.com/office/word/2006/wordml" xmlns:wps="http://schemas.microsoft.com/office/word/2010/wordprocessingShape" mc:Ignorable="w14 w15 w16se w16cid w16 w16cex w16sdtdh wp14">
   <w:body>
     <w:p>
       <w:pPr>
@@ -27,43 +27,77 @@
           <w:szCs w:val="24"/>
         </w:rPr>
       </w:pPr>
-      <w:r>
-        <w:rPr>
-          <w:sz w:val="24"/>
-          <w:szCs w:val="24"/>
-        </w:rPr>
-        <w:t>{{ letter_date }}</w:t>
-      </w:r>
-    </w:p>
-    <w:p>
-      <w:pPr>
-        <w:rPr>
-          <w:sz w:val="24"/>
-          <w:szCs w:val="24"/>
-        </w:rPr>
-      </w:pPr>
-    </w:p>
-    <w:p>
-      <w:pPr>
-        <w:rPr>
-          <w:sz w:val="24"/>
-          <w:szCs w:val="24"/>
-        </w:rPr>
-      </w:pPr>
-    </w:p>
-    <w:p>
-      <w:pPr>
-        <w:rPr>
-          <w:sz w:val="24"/>
-          <w:szCs w:val="24"/>
-        </w:rPr>
-      </w:pPr>
-      <w:r>
-        <w:rPr>
-          <w:sz w:val="24"/>
-          <w:szCs w:val="24"/>
-        </w:rPr>
-        <w:t>{{ user</w:t>
+      <w:proofErr w:type="gramStart"/>
+      <w:r>
+        <w:rPr>
+          <w:sz w:val="24"/>
+          <w:szCs w:val="24"/>
+        </w:rPr>
+        <w:t xml:space="preserve">{{ </w:t>
+      </w:r>
+      <w:proofErr w:type="spellStart"/>
+      <w:r>
+        <w:rPr>
+          <w:sz w:val="24"/>
+          <w:szCs w:val="24"/>
+        </w:rPr>
+        <w:t>letter</w:t>
+      </w:r>
+      <w:proofErr w:type="gramEnd"/>
+      <w:r>
+        <w:rPr>
+          <w:sz w:val="24"/>
+          <w:szCs w:val="24"/>
+        </w:rPr>
+        <w:t>_date</w:t>
+      </w:r>
+      <w:proofErr w:type="spellEnd"/>
+      <w:r>
+        <w:rPr>
+          <w:sz w:val="24"/>
+          <w:szCs w:val="24"/>
+        </w:rPr>
+        <w:t xml:space="preserve"> }}</w:t>
+      </w:r>
+    </w:p>
+    <w:p>
+      <w:pPr>
+        <w:rPr>
+          <w:sz w:val="24"/>
+          <w:szCs w:val="24"/>
+        </w:rPr>
+      </w:pPr>
+    </w:p>
+    <w:p>
+      <w:pPr>
+        <w:rPr>
+          <w:sz w:val="24"/>
+          <w:szCs w:val="24"/>
+        </w:rPr>
+      </w:pPr>
+    </w:p>
+    <w:p>
+      <w:pPr>
+        <w:rPr>
+          <w:sz w:val="24"/>
+          <w:szCs w:val="24"/>
+        </w:rPr>
+      </w:pPr>
+      <w:proofErr w:type="gramStart"/>
+      <w:r>
+        <w:rPr>
+          <w:sz w:val="24"/>
+          <w:szCs w:val="24"/>
+        </w:rPr>
+        <w:t xml:space="preserve">{{ </w:t>
+      </w:r>
+      <w:proofErr w:type="spellStart"/>
+      <w:r>
+        <w:rPr>
+          <w:sz w:val="24"/>
+          <w:szCs w:val="24"/>
+        </w:rPr>
+        <w:t>user</w:t>
       </w:r>
       <w:r>
         <w:rPr>
@@ -72,12 +106,21 @@
         </w:rPr>
         <w:t>.name</w:t>
       </w:r>
-      <w:r>
-        <w:rPr>
-          <w:sz w:val="24"/>
-          <w:szCs w:val="24"/>
-        </w:rPr>
-        <w:t>.full(middle="full")</w:t>
+      <w:proofErr w:type="gramEnd"/>
+      <w:r>
+        <w:rPr>
+          <w:sz w:val="24"/>
+          <w:szCs w:val="24"/>
+        </w:rPr>
+        <w:t>.full</w:t>
+      </w:r>
+      <w:proofErr w:type="spellEnd"/>
+      <w:r>
+        <w:rPr>
+          <w:sz w:val="24"/>
+          <w:szCs w:val="24"/>
+        </w:rPr>
+        <w:t>(middle="full")</w:t>
       </w:r>
       <w:r>
         <w:rPr>
@@ -94,37 +137,124 @@
           <w:szCs w:val="24"/>
         </w:rPr>
       </w:pPr>
-      <w:r>
-        <w:rPr>
-          <w:sz w:val="24"/>
-          <w:szCs w:val="24"/>
-        </w:rPr>
-        <w:t>{{ user.address }}</w:t>
-      </w:r>
-    </w:p>
-    <w:p>
-      <w:pPr>
-        <w:rPr>
-          <w:sz w:val="24"/>
-          <w:szCs w:val="24"/>
-        </w:rPr>
-      </w:pPr>
-    </w:p>
-    <w:p>
-      <w:pPr>
-        <w:rPr>
-          <w:sz w:val="24"/>
-          <w:szCs w:val="24"/>
-        </w:rPr>
-      </w:pPr>
-    </w:p>
-    <w:p>
-      <w:pPr>
-        <w:rPr>
-          <w:sz w:val="24"/>
-          <w:szCs w:val="24"/>
-        </w:rPr>
-      </w:pPr>
+      <w:proofErr w:type="gramStart"/>
+      <w:r>
+        <w:rPr>
+          <w:sz w:val="24"/>
+          <w:szCs w:val="24"/>
+        </w:rPr>
+        <w:t xml:space="preserve">{{ </w:t>
+      </w:r>
+      <w:proofErr w:type="spellStart"/>
+      <w:r>
+        <w:rPr>
+          <w:sz w:val="24"/>
+          <w:szCs w:val="24"/>
+        </w:rPr>
+        <w:t>user</w:t>
+      </w:r>
+      <w:proofErr w:type="gramEnd"/>
+      <w:r>
+        <w:rPr>
+          <w:sz w:val="24"/>
+          <w:szCs w:val="24"/>
+        </w:rPr>
+        <w:t>.address</w:t>
+      </w:r>
+      <w:r>
+        <w:rPr>
+          <w:sz w:val="24"/>
+          <w:szCs w:val="24"/>
+        </w:rPr>
+        <w:t>.line_one</w:t>
+      </w:r>
+      <w:proofErr w:type="spellEnd"/>
+      <w:r>
+        <w:rPr>
+          <w:sz w:val="24"/>
+          <w:szCs w:val="24"/>
+        </w:rPr>
+        <w:t>(bare=True)</w:t>
+      </w:r>
+      <w:r>
+        <w:rPr>
+          <w:sz w:val="24"/>
+          <w:szCs w:val="24"/>
+        </w:rPr>
+        <w:t xml:space="preserve"> }}</w:t>
+      </w:r>
+    </w:p>
+    <w:p>
+      <w:pPr>
+        <w:rPr>
+          <w:sz w:val="24"/>
+          <w:szCs w:val="24"/>
+        </w:rPr>
+      </w:pPr>
+      <w:proofErr w:type="gramStart"/>
+      <w:r>
+        <w:rPr>
+          <w:sz w:val="24"/>
+          <w:szCs w:val="24"/>
+        </w:rPr>
+        <w:t xml:space="preserve">{{ </w:t>
+      </w:r>
+      <w:proofErr w:type="spellStart"/>
+      <w:r>
+        <w:rPr>
+          <w:sz w:val="24"/>
+          <w:szCs w:val="24"/>
+        </w:rPr>
+        <w:t>user</w:t>
+      </w:r>
+      <w:proofErr w:type="gramEnd"/>
+      <w:r>
+        <w:rPr>
+          <w:sz w:val="24"/>
+          <w:szCs w:val="24"/>
+        </w:rPr>
+        <w:t>.address.line_two</w:t>
+      </w:r>
+      <w:proofErr w:type="spellEnd"/>
+      <w:r>
+        <w:rPr>
+          <w:sz w:val="24"/>
+          <w:szCs w:val="24"/>
+        </w:rPr>
+        <w:t>()</w:t>
+      </w:r>
+      <w:r>
+        <w:rPr>
+          <w:sz w:val="24"/>
+          <w:szCs w:val="24"/>
+        </w:rPr>
+        <w:t xml:space="preserve"> }}</w:t>
+      </w:r>
+    </w:p>
+    <w:p>
+      <w:pPr>
+        <w:rPr>
+          <w:sz w:val="24"/>
+          <w:szCs w:val="24"/>
+        </w:rPr>
+      </w:pPr>
+    </w:p>
+    <w:p>
+      <w:pPr>
+        <w:rPr>
+          <w:sz w:val="24"/>
+          <w:szCs w:val="24"/>
+        </w:rPr>
+      </w:pPr>
+    </w:p>
+    <w:p>
+      <w:pPr>
+        <w:rPr>
+          <w:sz w:val="24"/>
+          <w:szCs w:val="24"/>
+        </w:rPr>
+      </w:pPr>
+      <w:proofErr w:type="gramStart"/>
       <w:r>
         <w:rPr>
           <w:sz w:val="24"/>
@@ -139,6 +269,7 @@
         </w:rPr>
         <w:t>.name</w:t>
       </w:r>
+      <w:proofErr w:type="gramEnd"/>
       <w:r>
         <w:rPr>
           <w:sz w:val="24"/>
@@ -154,12 +285,429 @@
           <w:szCs w:val="24"/>
         </w:rPr>
       </w:pPr>
-      <w:r>
-        <w:rPr>
-          <w:sz w:val="24"/>
-          <w:szCs w:val="24"/>
-        </w:rPr>
-        <w:t>{{ debt_collector</w:t>
+      <w:proofErr w:type="gramStart"/>
+      <w:r>
+        <w:rPr>
+          <w:sz w:val="24"/>
+          <w:szCs w:val="24"/>
+        </w:rPr>
+        <w:t xml:space="preserve">{{ </w:t>
+      </w:r>
+      <w:proofErr w:type="spellStart"/>
+      <w:r>
+        <w:rPr>
+          <w:sz w:val="24"/>
+          <w:szCs w:val="24"/>
+        </w:rPr>
+        <w:t>debt</w:t>
+      </w:r>
+      <w:proofErr w:type="gramEnd"/>
+      <w:r>
+        <w:rPr>
+          <w:sz w:val="24"/>
+          <w:szCs w:val="24"/>
+        </w:rPr>
+        <w:t>_collector</w:t>
+      </w:r>
+      <w:r>
+        <w:rPr>
+          <w:sz w:val="24"/>
+          <w:szCs w:val="24"/>
+        </w:rPr>
+        <w:t>.address</w:t>
+      </w:r>
+      <w:r>
+        <w:rPr>
+          <w:sz w:val="24"/>
+          <w:szCs w:val="24"/>
+        </w:rPr>
+        <w:t>.line_one</w:t>
+      </w:r>
+      <w:proofErr w:type="spellEnd"/>
+      <w:r>
+        <w:rPr>
+          <w:sz w:val="24"/>
+          <w:szCs w:val="24"/>
+        </w:rPr>
+        <w:t>(bare=True)</w:t>
+      </w:r>
+      <w:r>
+        <w:rPr>
+          <w:sz w:val="24"/>
+          <w:szCs w:val="24"/>
+        </w:rPr>
+        <w:t xml:space="preserve"> }}</w:t>
+      </w:r>
+    </w:p>
+    <w:p>
+      <w:pPr>
+        <w:rPr>
+          <w:sz w:val="24"/>
+          <w:szCs w:val="24"/>
+        </w:rPr>
+      </w:pPr>
+      <w:proofErr w:type="gramStart"/>
+      <w:r>
+        <w:rPr>
+          <w:sz w:val="24"/>
+          <w:szCs w:val="24"/>
+        </w:rPr>
+        <w:t xml:space="preserve">{{ </w:t>
+      </w:r>
+      <w:proofErr w:type="spellStart"/>
+      <w:r>
+        <w:rPr>
+          <w:sz w:val="24"/>
+          <w:szCs w:val="24"/>
+        </w:rPr>
+        <w:t>debt</w:t>
+      </w:r>
+      <w:proofErr w:type="gramEnd"/>
+      <w:r>
+        <w:rPr>
+          <w:sz w:val="24"/>
+          <w:szCs w:val="24"/>
+        </w:rPr>
+        <w:t>_collector</w:t>
+      </w:r>
+      <w:r>
+        <w:rPr>
+          <w:sz w:val="24"/>
+          <w:szCs w:val="24"/>
+        </w:rPr>
+        <w:t>.address.line_two</w:t>
+      </w:r>
+      <w:proofErr w:type="spellEnd"/>
+      <w:r>
+        <w:rPr>
+          <w:sz w:val="24"/>
+          <w:szCs w:val="24"/>
+        </w:rPr>
+        <w:t>()</w:t>
+      </w:r>
+      <w:r>
+        <w:rPr>
+          <w:sz w:val="24"/>
+          <w:szCs w:val="24"/>
+        </w:rPr>
+        <w:t xml:space="preserve"> }}</w:t>
+      </w:r>
+    </w:p>
+    <w:p>
+      <w:pPr>
+        <w:rPr>
+          <w:sz w:val="24"/>
+          <w:szCs w:val="24"/>
+        </w:rPr>
+      </w:pPr>
+    </w:p>
+    <w:p>
+      <w:pPr>
+        <w:rPr>
+          <w:sz w:val="24"/>
+          <w:szCs w:val="24"/>
+        </w:rPr>
+      </w:pPr>
+      <w:r>
+        <w:rPr>
+          <w:sz w:val="24"/>
+          <w:szCs w:val="24"/>
+        </w:rPr>
+        <w:tab/>
+        <w:t xml:space="preserve">RE: Account Number: </w:t>
+      </w:r>
+      <w:proofErr w:type="gramStart"/>
+      <w:r>
+        <w:rPr>
+          <w:sz w:val="24"/>
+          <w:szCs w:val="24"/>
+        </w:rPr>
+        <w:t xml:space="preserve">{{ </w:t>
+      </w:r>
+      <w:proofErr w:type="spellStart"/>
+      <w:r>
+        <w:rPr>
+          <w:sz w:val="24"/>
+          <w:szCs w:val="24"/>
+        </w:rPr>
+        <w:t>account</w:t>
+      </w:r>
+      <w:proofErr w:type="gramEnd"/>
+      <w:r>
+        <w:rPr>
+          <w:sz w:val="24"/>
+          <w:szCs w:val="24"/>
+        </w:rPr>
+        <w:t>_number</w:t>
+      </w:r>
+      <w:proofErr w:type="spellEnd"/>
+      <w:r>
+        <w:rPr>
+          <w:sz w:val="24"/>
+          <w:szCs w:val="24"/>
+        </w:rPr>
+        <w:t xml:space="preserve"> }}</w:t>
+      </w:r>
+    </w:p>
+    <w:p>
+      <w:pPr>
+        <w:rPr>
+          <w:sz w:val="24"/>
+          <w:szCs w:val="24"/>
+        </w:rPr>
+      </w:pPr>
+    </w:p>
+    <w:p>
+      <w:pPr>
+        <w:rPr>
+          <w:sz w:val="24"/>
+          <w:szCs w:val="24"/>
+        </w:rPr>
+      </w:pPr>
+      <w:r>
+        <w:rPr>
+          <w:sz w:val="24"/>
+          <w:szCs w:val="24"/>
+        </w:rPr>
+        <w:t>Dear Madam or Sir:</w:t>
+      </w:r>
+    </w:p>
+    <w:p>
+      <w:pPr>
+        <w:rPr>
+          <w:sz w:val="24"/>
+          <w:szCs w:val="24"/>
+        </w:rPr>
+      </w:pPr>
+    </w:p>
+    <w:p>
+      <w:pPr>
+        <w:rPr>
+          <w:sz w:val="24"/>
+          <w:szCs w:val="24"/>
+        </w:rPr>
+      </w:pPr>
+      <w:r>
+        <w:rPr>
+          <w:sz w:val="24"/>
+          <w:szCs w:val="24"/>
+        </w:rPr>
+        <w:t xml:space="preserve">I recently received a bill from you </w:t>
+      </w:r>
+      <w:r>
+        <w:rPr>
+          <w:sz w:val="24"/>
+          <w:szCs w:val="24"/>
+        </w:rPr>
+        <w:t xml:space="preserve">regarding account number </w:t>
+      </w:r>
+      <w:proofErr w:type="gramStart"/>
+      <w:r>
+        <w:rPr>
+          <w:sz w:val="24"/>
+          <w:szCs w:val="24"/>
+        </w:rPr>
+        <w:t xml:space="preserve">{{ </w:t>
+      </w:r>
+      <w:proofErr w:type="spellStart"/>
+      <w:r>
+        <w:rPr>
+          <w:sz w:val="24"/>
+          <w:szCs w:val="24"/>
+        </w:rPr>
+        <w:t>account</w:t>
+      </w:r>
+      <w:proofErr w:type="gramEnd"/>
+      <w:r>
+        <w:rPr>
+          <w:sz w:val="24"/>
+          <w:szCs w:val="24"/>
+        </w:rPr>
+        <w:t>_number</w:t>
+      </w:r>
+      <w:proofErr w:type="spellEnd"/>
+      <w:r>
+        <w:rPr>
+          <w:sz w:val="24"/>
+          <w:szCs w:val="24"/>
+        </w:rPr>
+        <w:t xml:space="preserve"> }}</w:t>
+      </w:r>
+      <w:r>
+        <w:rPr>
+          <w:sz w:val="24"/>
+          <w:szCs w:val="24"/>
+        </w:rPr>
+        <w:t xml:space="preserve">. I am unable to pay this debt. </w:t>
+      </w:r>
+      <w:r>
+        <w:rPr>
+          <w:sz w:val="24"/>
+          <w:szCs w:val="24"/>
+        </w:rPr>
+        <w:t>{</w:t>
+      </w:r>
+      <w:r>
+        <w:rPr>
+          <w:sz w:val="24"/>
+          <w:szCs w:val="24"/>
+        </w:rPr>
+        <w:t>%</w:t>
+      </w:r>
+      <w:r>
+        <w:rPr>
+          <w:sz w:val="24"/>
+          <w:szCs w:val="24"/>
+        </w:rPr>
+        <w:t xml:space="preserve"> if </w:t>
+      </w:r>
+      <w:proofErr w:type="spellStart"/>
+      <w:r>
+        <w:rPr>
+          <w:sz w:val="24"/>
+          <w:szCs w:val="24"/>
+        </w:rPr>
+        <w:t>has_employment_income</w:t>
+      </w:r>
+      <w:proofErr w:type="spellEnd"/>
+      <w:r>
+        <w:rPr>
+          <w:sz w:val="24"/>
+          <w:szCs w:val="24"/>
+        </w:rPr>
+        <w:t xml:space="preserve"> == False and </w:t>
+      </w:r>
+      <w:proofErr w:type="spellStart"/>
+      <w:r>
+        <w:rPr>
+          <w:sz w:val="24"/>
+          <w:szCs w:val="24"/>
+        </w:rPr>
+        <w:t>income</w:t>
+      </w:r>
+      <w:r>
+        <w:rPr>
+          <w:sz w:val="24"/>
+          <w:szCs w:val="24"/>
+        </w:rPr>
+        <w:t>_none</w:t>
+      </w:r>
+      <w:proofErr w:type="spellEnd"/>
+      <w:r>
+        <w:rPr>
+          <w:sz w:val="24"/>
+          <w:szCs w:val="24"/>
+        </w:rPr>
+        <w:t xml:space="preserve"> == True</w:t>
+      </w:r>
+      <w:r>
+        <w:rPr>
+          <w:sz w:val="24"/>
+          <w:szCs w:val="24"/>
+        </w:rPr>
+        <w:t xml:space="preserve"> </w:t>
+      </w:r>
+      <w:proofErr w:type="gramStart"/>
+      <w:r>
+        <w:rPr>
+          <w:sz w:val="24"/>
+          <w:szCs w:val="24"/>
+        </w:rPr>
+        <w:t>%</w:t>
+      </w:r>
+      <w:r>
+        <w:rPr>
+          <w:sz w:val="24"/>
+          <w:szCs w:val="24"/>
+        </w:rPr>
+        <w:t>}</w:t>
+      </w:r>
+      <w:r>
+        <w:rPr>
+          <w:sz w:val="24"/>
+          <w:szCs w:val="24"/>
+        </w:rPr>
+        <w:t>At</w:t>
+      </w:r>
+      <w:proofErr w:type="gramEnd"/>
+      <w:r>
+        <w:rPr>
+          <w:sz w:val="24"/>
+          <w:szCs w:val="24"/>
+        </w:rPr>
+        <w:t xml:space="preserve"> this time, I do not have any income from any source.</w:t>
+      </w:r>
+      <w:r>
+        <w:rPr>
+          <w:sz w:val="24"/>
+          <w:szCs w:val="24"/>
+        </w:rPr>
+        <w:t>{</w:t>
+      </w:r>
+      <w:r>
+        <w:rPr>
+          <w:sz w:val="24"/>
+          <w:szCs w:val="24"/>
+        </w:rPr>
+        <w:t>%</w:t>
+      </w:r>
+      <w:r>
+        <w:rPr>
+          <w:sz w:val="24"/>
+          <w:szCs w:val="24"/>
+        </w:rPr>
+        <w:t xml:space="preserve"> else </w:t>
+      </w:r>
+      <w:r>
+        <w:rPr>
+          <w:sz w:val="24"/>
+          <w:szCs w:val="24"/>
+        </w:rPr>
+        <w:t>%</w:t>
+      </w:r>
+      <w:r>
+        <w:rPr>
+          <w:sz w:val="24"/>
+          <w:szCs w:val="24"/>
+        </w:rPr>
+        <w:t>}</w:t>
+      </w:r>
+      <w:r>
+        <w:rPr>
+          <w:sz w:val="24"/>
+          <w:szCs w:val="24"/>
+        </w:rPr>
+        <w:t xml:space="preserve">My only income comes from the following exempt sources: </w:t>
+      </w:r>
+      <w:r>
+        <w:rPr>
+          <w:sz w:val="24"/>
+          <w:szCs w:val="24"/>
+        </w:rPr>
+        <w:t xml:space="preserve">{{ </w:t>
+      </w:r>
+      <w:proofErr w:type="spellStart"/>
+      <w:r>
+        <w:rPr>
+          <w:sz w:val="24"/>
+          <w:szCs w:val="24"/>
+        </w:rPr>
+        <w:t>income_</w:t>
+      </w:r>
+      <w:r>
+        <w:rPr>
+          <w:sz w:val="24"/>
+          <w:szCs w:val="24"/>
+        </w:rPr>
+        <w:t>sources</w:t>
+      </w:r>
+      <w:proofErr w:type="spellEnd"/>
+      <w:r>
+        <w:rPr>
+          <w:sz w:val="24"/>
+          <w:szCs w:val="24"/>
+        </w:rPr>
+        <w:t xml:space="preserve"> }}</w:t>
       </w:r>
       <w:r>
         <w:rPr>
@@ -173,97 +721,6 @@
           <w:sz w:val="24"/>
           <w:szCs w:val="24"/>
         </w:rPr>
-        <w:t>address }}</w:t>
-      </w:r>
-    </w:p>
-    <w:p>
-      <w:pPr>
-        <w:rPr>
-          <w:sz w:val="24"/>
-          <w:szCs w:val="24"/>
-        </w:rPr>
-      </w:pPr>
-    </w:p>
-    <w:p>
-      <w:pPr>
-        <w:rPr>
-          <w:sz w:val="24"/>
-          <w:szCs w:val="24"/>
-        </w:rPr>
-      </w:pPr>
-      <w:r>
-        <w:rPr>
-          <w:sz w:val="24"/>
-          <w:szCs w:val="24"/>
-        </w:rPr>
-        <w:tab/>
-        <w:t>RE: Account Number: {{ account_number }}</w:t>
-      </w:r>
-    </w:p>
-    <w:p>
-      <w:pPr>
-        <w:rPr>
-          <w:sz w:val="24"/>
-          <w:szCs w:val="24"/>
-        </w:rPr>
-      </w:pPr>
-    </w:p>
-    <w:p>
-      <w:pPr>
-        <w:rPr>
-          <w:sz w:val="24"/>
-          <w:szCs w:val="24"/>
-        </w:rPr>
-      </w:pPr>
-      <w:r>
-        <w:rPr>
-          <w:sz w:val="24"/>
-          <w:szCs w:val="24"/>
-        </w:rPr>
-        <w:t>Dear Madam or Sir:</w:t>
-      </w:r>
-    </w:p>
-    <w:p>
-      <w:pPr>
-        <w:rPr>
-          <w:sz w:val="24"/>
-          <w:szCs w:val="24"/>
-        </w:rPr>
-      </w:pPr>
-    </w:p>
-    <w:p>
-      <w:pPr>
-        <w:rPr>
-          <w:sz w:val="24"/>
-          <w:szCs w:val="24"/>
-        </w:rPr>
-      </w:pPr>
-      <w:r>
-        <w:rPr>
-          <w:sz w:val="24"/>
-          <w:szCs w:val="24"/>
-        </w:rPr>
-        <w:t xml:space="preserve">I recently received a bill from you </w:t>
-      </w:r>
-      <w:r>
-        <w:rPr>
-          <w:sz w:val="24"/>
-          <w:szCs w:val="24"/>
-        </w:rPr>
-        <w:t>regarding account number {{ account_number }}</w:t>
-      </w:r>
-      <w:r>
-        <w:rPr>
-          <w:sz w:val="24"/>
-          <w:szCs w:val="24"/>
-        </w:rPr>
-        <w:t xml:space="preserve">. I am unable to pay this debt. </w:t>
-      </w:r>
-      <w:r>
-        <w:rPr>
-          <w:sz w:val="24"/>
-          <w:szCs w:val="24"/>
-        </w:rPr>
         <w:t>{</w:t>
       </w:r>
       <w:r>
@@ -278,28 +735,183 @@
           <w:sz w:val="24"/>
           <w:szCs w:val="24"/>
         </w:rPr>
+        <w:t xml:space="preserve"> endif </w:t>
+      </w:r>
+      <w:r>
+        <w:rPr>
+          <w:sz w:val="24"/>
+          <w:szCs w:val="24"/>
+        </w:rPr>
+        <w:t>%</w:t>
+      </w:r>
+      <w:r>
+        <w:rPr>
+          <w:sz w:val="24"/>
+          <w:szCs w:val="24"/>
+        </w:rPr>
+        <w:t>}</w:t>
+      </w:r>
+    </w:p>
+    <w:p>
+      <w:pPr>
+        <w:rPr>
+          <w:sz w:val="24"/>
+          <w:szCs w:val="24"/>
+        </w:rPr>
+      </w:pPr>
+    </w:p>
+    <w:p>
+      <w:pPr>
+        <w:rPr>
+          <w:sz w:val="24"/>
+          <w:szCs w:val="24"/>
+        </w:rPr>
+      </w:pPr>
+      <w:r>
+        <w:rPr>
+          <w:sz w:val="24"/>
+          <w:szCs w:val="24"/>
+        </w:rPr>
+        <w:t>{</w:t>
+      </w:r>
+      <w:r>
+        <w:rPr>
+          <w:sz w:val="24"/>
+          <w:szCs w:val="24"/>
+        </w:rPr>
+        <w:t>%</w:t>
+      </w:r>
+      <w:r>
+        <w:rPr>
+          <w:sz w:val="24"/>
+          <w:szCs w:val="24"/>
+        </w:rPr>
         <w:t xml:space="preserve"> if </w:t>
       </w:r>
-      <w:r>
-        <w:rPr>
-          <w:sz w:val="24"/>
-          <w:szCs w:val="24"/>
-        </w:rPr>
-        <w:t xml:space="preserve">has_employment_income == False and </w:t>
-      </w:r>
-      <w:r>
-        <w:rPr>
-          <w:sz w:val="24"/>
-          <w:szCs w:val="24"/>
-        </w:rPr>
-        <w:t>income</w:t>
-      </w:r>
-      <w:r>
-        <w:rPr>
-          <w:sz w:val="24"/>
-          <w:szCs w:val="24"/>
-        </w:rPr>
-        <w:t>_none == True</w:t>
+      <w:proofErr w:type="spellStart"/>
+      <w:r>
+        <w:rPr>
+          <w:sz w:val="24"/>
+          <w:szCs w:val="24"/>
+        </w:rPr>
+        <w:t>owns</w:t>
+      </w:r>
+      <w:r>
+        <w:rPr>
+          <w:sz w:val="24"/>
+          <w:szCs w:val="24"/>
+        </w:rPr>
+        <w:t>_</w:t>
+      </w:r>
+      <w:r>
+        <w:rPr>
+          <w:sz w:val="24"/>
+          <w:szCs w:val="24"/>
+        </w:rPr>
+        <w:t>home</w:t>
+      </w:r>
+      <w:proofErr w:type="spellEnd"/>
+      <w:r>
+        <w:rPr>
+          <w:sz w:val="24"/>
+          <w:szCs w:val="24"/>
+        </w:rPr>
+        <w:t xml:space="preserve"> == false </w:t>
+      </w:r>
+      <w:proofErr w:type="gramStart"/>
+      <w:r>
+        <w:rPr>
+          <w:sz w:val="24"/>
+          <w:szCs w:val="24"/>
+        </w:rPr>
+        <w:t>%</w:t>
+      </w:r>
+      <w:r>
+        <w:rPr>
+          <w:sz w:val="24"/>
+          <w:szCs w:val="24"/>
+        </w:rPr>
+        <w:t>}</w:t>
+      </w:r>
+      <w:r>
+        <w:rPr>
+          <w:sz w:val="24"/>
+          <w:szCs w:val="24"/>
+        </w:rPr>
+        <w:t>I</w:t>
+      </w:r>
+      <w:proofErr w:type="gramEnd"/>
+      <w:r>
+        <w:rPr>
+          <w:sz w:val="24"/>
+          <w:szCs w:val="24"/>
+        </w:rPr>
+        <w:t xml:space="preserve"> do not own a home or any real estate. </w:t>
+      </w:r>
+      <w:r>
+        <w:rPr>
+          <w:sz w:val="24"/>
+          <w:szCs w:val="24"/>
+        </w:rPr>
+        <w:t>{</w:t>
+      </w:r>
+      <w:r>
+        <w:rPr>
+          <w:sz w:val="24"/>
+          <w:szCs w:val="24"/>
+        </w:rPr>
+        <w:t>%</w:t>
+      </w:r>
+      <w:r>
+        <w:rPr>
+          <w:sz w:val="24"/>
+          <w:szCs w:val="24"/>
+        </w:rPr>
+        <w:t xml:space="preserve"> else </w:t>
+      </w:r>
+      <w:proofErr w:type="gramStart"/>
+      <w:r>
+        <w:rPr>
+          <w:sz w:val="24"/>
+          <w:szCs w:val="24"/>
+        </w:rPr>
+        <w:t>%</w:t>
+      </w:r>
+      <w:r>
+        <w:rPr>
+          <w:sz w:val="24"/>
+          <w:szCs w:val="24"/>
+        </w:rPr>
+        <w:t>}</w:t>
+      </w:r>
+      <w:r>
+        <w:rPr>
+          <w:sz w:val="24"/>
+          <w:szCs w:val="24"/>
+        </w:rPr>
+        <w:t>My</w:t>
+      </w:r>
+      <w:proofErr w:type="gramEnd"/>
+      <w:r>
+        <w:rPr>
+          <w:sz w:val="24"/>
+          <w:szCs w:val="24"/>
+        </w:rPr>
+        <w:t xml:space="preserve"> real estate is exempt because </w:t>
+      </w:r>
+      <w:r>
+        <w:rPr>
+          <w:sz w:val="24"/>
+          <w:szCs w:val="24"/>
+        </w:rPr>
+        <w:t xml:space="preserve">the equity is protected by the </w:t>
+      </w:r>
+      <w:r>
+        <w:rPr>
+          <w:sz w:val="24"/>
+          <w:szCs w:val="24"/>
+        </w:rPr>
+        <w:t>Homestead</w:t>
       </w:r>
       <w:r>
         <w:rPr>
@@ -313,6 +925,34 @@
           <w:sz w:val="24"/>
           <w:szCs w:val="24"/>
         </w:rPr>
+        <w:t>E</w:t>
+      </w:r>
+      <w:r>
+        <w:rPr>
+          <w:sz w:val="24"/>
+          <w:szCs w:val="24"/>
+        </w:rPr>
+        <w:t>xemption.</w:t>
+      </w:r>
+      <w:r>
+        <w:rPr>
+          <w:sz w:val="24"/>
+          <w:szCs w:val="24"/>
+        </w:rPr>
+        <w:t xml:space="preserve"> </w:t>
+      </w:r>
+      <w:r>
+        <w:rPr>
+          <w:sz w:val="24"/>
+          <w:szCs w:val="24"/>
+        </w:rPr>
+        <w:t>{</w:t>
+      </w:r>
+      <w:r>
+        <w:rPr>
+          <w:sz w:val="24"/>
+          <w:szCs w:val="24"/>
+        </w:rPr>
         <w:t>%</w:t>
       </w:r>
       <w:r>
@@ -320,6 +960,21 @@
           <w:sz w:val="24"/>
           <w:szCs w:val="24"/>
         </w:rPr>
+        <w:t xml:space="preserve"> endif </w:t>
+      </w:r>
+      <w:proofErr w:type="gramStart"/>
+      <w:r>
+        <w:rPr>
+          <w:sz w:val="24"/>
+          <w:szCs w:val="24"/>
+        </w:rPr>
+        <w:t>%</w:t>
+      </w:r>
+      <w:r>
+        <w:rPr>
+          <w:sz w:val="24"/>
+          <w:szCs w:val="24"/>
+        </w:rPr>
         <w:t>}</w:t>
       </w:r>
       <w:r>
@@ -327,50 +982,194 @@
           <w:sz w:val="24"/>
           <w:szCs w:val="24"/>
         </w:rPr>
-        <w:t>At this time, I do not have any income from any source.</w:t>
-      </w:r>
-      <w:r>
-        <w:rPr>
-          <w:sz w:val="24"/>
-          <w:szCs w:val="24"/>
-        </w:rPr>
-        <w:t>{</w:t>
-      </w:r>
-      <w:r>
-        <w:rPr>
-          <w:sz w:val="24"/>
-          <w:szCs w:val="24"/>
-        </w:rPr>
-        <w:t>%</w:t>
-      </w:r>
-      <w:r>
-        <w:rPr>
-          <w:sz w:val="24"/>
-          <w:szCs w:val="24"/>
-        </w:rPr>
-        <w:t xml:space="preserve"> else </w:t>
-      </w:r>
-      <w:r>
-        <w:rPr>
-          <w:sz w:val="24"/>
-          <w:szCs w:val="24"/>
-        </w:rPr>
-        <w:t>%</w:t>
-      </w:r>
-      <w:r>
-        <w:rPr>
-          <w:sz w:val="24"/>
-          <w:szCs w:val="24"/>
-        </w:rPr>
-        <w:t>}</w:t>
-      </w:r>
-      <w:r>
-        <w:rPr>
-          <w:sz w:val="24"/>
-          <w:szCs w:val="24"/>
-        </w:rPr>
-        <w:t xml:space="preserve">My only income comes from the following exempt sources: </w:t>
-      </w:r>
+        <w:t>All</w:t>
+      </w:r>
+      <w:proofErr w:type="gramEnd"/>
+      <w:r>
+        <w:rPr>
+          <w:sz w:val="24"/>
+          <w:szCs w:val="24"/>
+        </w:rPr>
+        <w:t xml:space="preserve"> of my </w:t>
+      </w:r>
+      <w:r>
+        <w:rPr>
+          <w:sz w:val="24"/>
+          <w:szCs w:val="24"/>
+        </w:rPr>
+        <w:t xml:space="preserve">personal </w:t>
+      </w:r>
+      <w:r>
+        <w:rPr>
+          <w:sz w:val="24"/>
+          <w:szCs w:val="24"/>
+        </w:rPr>
+        <w:t>property is exempt under</w:t>
+      </w:r>
+      <w:r>
+        <w:rPr>
+          <w:sz w:val="24"/>
+          <w:szCs w:val="24"/>
+        </w:rPr>
+        <w:t xml:space="preserve"> law</w:t>
+      </w:r>
+      <w:r>
+        <w:rPr>
+          <w:sz w:val="24"/>
+          <w:szCs w:val="24"/>
+        </w:rPr>
+        <w:t>.</w:t>
+      </w:r>
+    </w:p>
+    <w:p>
+      <w:pPr>
+        <w:rPr>
+          <w:sz w:val="24"/>
+          <w:szCs w:val="24"/>
+        </w:rPr>
+      </w:pPr>
+    </w:p>
+    <w:p>
+      <w:pPr>
+        <w:rPr>
+          <w:sz w:val="24"/>
+          <w:szCs w:val="24"/>
+        </w:rPr>
+      </w:pPr>
+      <w:r>
+        <w:rPr>
+          <w:sz w:val="24"/>
+          <w:szCs w:val="24"/>
+          <w:lang w:val="en-US"/>
+        </w:rPr>
+        <w:t xml:space="preserve">Since </w:t>
+      </w:r>
+      <w:r>
+        <w:rPr>
+          <w:sz w:val="24"/>
+          <w:szCs w:val="24"/>
+          <w:lang w:val="en-US"/>
+        </w:rPr>
+        <w:t xml:space="preserve">all my </w:t>
+      </w:r>
+      <w:r>
+        <w:rPr>
+          <w:sz w:val="24"/>
+          <w:szCs w:val="24"/>
+          <w:lang w:val="en-US"/>
+        </w:rPr>
+        <w:t xml:space="preserve">income and </w:t>
+      </w:r>
+      <w:r>
+        <w:rPr>
+          <w:sz w:val="24"/>
+          <w:szCs w:val="24"/>
+          <w:lang w:val="en-US"/>
+        </w:rPr>
+        <w:t>property are exempt under the laws of Illinois, any attempt to collect this debt will not be successful.</w:t>
+      </w:r>
+    </w:p>
+    <w:p>
+      <w:pPr>
+        <w:rPr>
+          <w:sz w:val="24"/>
+          <w:szCs w:val="24"/>
+        </w:rPr>
+      </w:pPr>
+    </w:p>
+    <w:p>
+      <w:pPr>
+        <w:rPr>
+          <w:sz w:val="24"/>
+          <w:szCs w:val="24"/>
+        </w:rPr>
+      </w:pPr>
+      <w:r>
+        <w:rPr>
+          <w:sz w:val="24"/>
+          <w:szCs w:val="24"/>
+          <w:lang w:val="en-US"/>
+        </w:rPr>
+        <w:t>Please</w:t>
+      </w:r>
+      <w:r>
+        <w:rPr>
+          <w:sz w:val="24"/>
+          <w:szCs w:val="24"/>
+          <w:lang w:val="en-US"/>
+        </w:rPr>
+        <w:t xml:space="preserve"> stop all further communication with me </w:t>
+      </w:r>
+      <w:r>
+        <w:rPr>
+          <w:sz w:val="24"/>
+          <w:szCs w:val="24"/>
+        </w:rPr>
+        <w:t>as required by the Fair Debt Collection Practices Act, 15 USC sec. 1692c(c).</w:t>
+      </w:r>
+    </w:p>
+    <w:p>
+      <w:pPr>
+        <w:rPr>
+          <w:sz w:val="24"/>
+          <w:szCs w:val="24"/>
+        </w:rPr>
+      </w:pPr>
+    </w:p>
+    <w:p>
+      <w:pPr>
+        <w:rPr>
+          <w:sz w:val="24"/>
+          <w:szCs w:val="24"/>
+        </w:rPr>
+      </w:pPr>
+      <w:r>
+        <w:rPr>
+          <w:sz w:val="24"/>
+          <w:szCs w:val="24"/>
+        </w:rPr>
+        <w:t>Sincerely,</w:t>
+      </w:r>
+    </w:p>
+    <w:p>
+      <w:pPr>
+        <w:rPr>
+          <w:sz w:val="24"/>
+          <w:szCs w:val="24"/>
+        </w:rPr>
+      </w:pPr>
+    </w:p>
+    <w:p>
+      <w:pPr>
+        <w:rPr>
+          <w:sz w:val="24"/>
+          <w:szCs w:val="24"/>
+        </w:rPr>
+      </w:pPr>
+    </w:p>
+    <w:p>
+      <w:pPr>
+        <w:rPr>
+          <w:sz w:val="24"/>
+          <w:szCs w:val="24"/>
+        </w:rPr>
+      </w:pPr>
+      <w:r>
+        <w:rPr>
+          <w:sz w:val="24"/>
+          <w:szCs w:val="24"/>
+        </w:rPr>
+        <w:t>_____________________</w:t>
+      </w:r>
+    </w:p>
+    <w:p>
+      <w:pPr>
+        <w:rPr>
+          <w:sz w:val="24"/>
+          <w:szCs w:val="24"/>
+        </w:rPr>
+      </w:pPr>
+      <w:proofErr w:type="gramStart"/>
       <w:r>
         <w:rPr>
           <w:sz w:val="24"/>
@@ -378,443 +1177,13 @@
         </w:rPr>
         <w:t xml:space="preserve">{{ </w:t>
       </w:r>
-      <w:r>
-        <w:rPr>
-          <w:sz w:val="24"/>
-          <w:szCs w:val="24"/>
-        </w:rPr>
-        <w:t>income_</w:t>
-      </w:r>
-      <w:r>
-        <w:rPr>
-          <w:sz w:val="24"/>
-          <w:szCs w:val="24"/>
-        </w:rPr>
-        <w:t>sources }}</w:t>
-      </w:r>
-      <w:r>
-        <w:rPr>
-          <w:sz w:val="24"/>
-          <w:szCs w:val="24"/>
-        </w:rPr>
-        <w:t>.</w:t>
-      </w:r>
-      <w:r>
-        <w:rPr>
-          <w:sz w:val="24"/>
-          <w:szCs w:val="24"/>
-        </w:rPr>
-        <w:t>{</w:t>
-      </w:r>
-      <w:r>
-        <w:rPr>
-          <w:sz w:val="24"/>
-          <w:szCs w:val="24"/>
-        </w:rPr>
-        <w:t>%</w:t>
-      </w:r>
-      <w:r>
-        <w:rPr>
-          <w:sz w:val="24"/>
-          <w:szCs w:val="24"/>
-        </w:rPr>
-        <w:t xml:space="preserve"> endif </w:t>
-      </w:r>
-      <w:r>
-        <w:rPr>
-          <w:sz w:val="24"/>
-          <w:szCs w:val="24"/>
-        </w:rPr>
-        <w:t>%</w:t>
-      </w:r>
-      <w:r>
-        <w:rPr>
-          <w:sz w:val="24"/>
-          <w:szCs w:val="24"/>
-        </w:rPr>
-        <w:t>}</w:t>
-      </w:r>
-    </w:p>
-    <w:p>
-      <w:pPr>
-        <w:rPr>
-          <w:sz w:val="24"/>
-          <w:szCs w:val="24"/>
-        </w:rPr>
-      </w:pPr>
-    </w:p>
-    <w:p>
-      <w:pPr>
-        <w:rPr>
-          <w:sz w:val="24"/>
-          <w:szCs w:val="24"/>
-        </w:rPr>
-      </w:pPr>
-      <w:r>
-        <w:rPr>
-          <w:sz w:val="24"/>
-          <w:szCs w:val="24"/>
-        </w:rPr>
-        <w:t>{</w:t>
-      </w:r>
-      <w:r>
-        <w:rPr>
-          <w:sz w:val="24"/>
-          <w:szCs w:val="24"/>
-        </w:rPr>
-        <w:t>%</w:t>
-      </w:r>
-      <w:r>
-        <w:rPr>
-          <w:sz w:val="24"/>
-          <w:szCs w:val="24"/>
-        </w:rPr>
-        <w:t xml:space="preserve"> if owns</w:t>
-      </w:r>
-      <w:r>
-        <w:rPr>
-          <w:sz w:val="24"/>
-          <w:szCs w:val="24"/>
-        </w:rPr>
-        <w:t>_</w:t>
-      </w:r>
-      <w:r>
-        <w:rPr>
-          <w:sz w:val="24"/>
-          <w:szCs w:val="24"/>
-        </w:rPr>
-        <w:t xml:space="preserve">home == false </w:t>
-      </w:r>
-      <w:r>
-        <w:rPr>
-          <w:sz w:val="24"/>
-          <w:szCs w:val="24"/>
-        </w:rPr>
-        <w:t>%</w:t>
-      </w:r>
-      <w:r>
-        <w:rPr>
-          <w:sz w:val="24"/>
-          <w:szCs w:val="24"/>
-        </w:rPr>
-        <w:t>}</w:t>
-      </w:r>
-      <w:r>
-        <w:rPr>
-          <w:sz w:val="24"/>
-          <w:szCs w:val="24"/>
-        </w:rPr>
-        <w:t xml:space="preserve">I do not own a home or any real estate. </w:t>
-      </w:r>
-      <w:r>
-        <w:rPr>
-          <w:sz w:val="24"/>
-          <w:szCs w:val="24"/>
-        </w:rPr>
-        <w:t>{</w:t>
-      </w:r>
-      <w:r>
-        <w:rPr>
-          <w:sz w:val="24"/>
-          <w:szCs w:val="24"/>
-        </w:rPr>
-        <w:t>%</w:t>
-      </w:r>
-      <w:r>
-        <w:rPr>
-          <w:sz w:val="24"/>
-          <w:szCs w:val="24"/>
-        </w:rPr>
-        <w:t xml:space="preserve"> else </w:t>
-      </w:r>
-      <w:r>
-        <w:rPr>
-          <w:sz w:val="24"/>
-          <w:szCs w:val="24"/>
-        </w:rPr>
-        <w:t>%</w:t>
-      </w:r>
-      <w:r>
-        <w:rPr>
-          <w:sz w:val="24"/>
-          <w:szCs w:val="24"/>
-        </w:rPr>
-        <w:t>}</w:t>
-      </w:r>
-      <w:r>
-        <w:rPr>
-          <w:sz w:val="24"/>
-          <w:szCs w:val="24"/>
-        </w:rPr>
-        <w:t xml:space="preserve">My real estate is exempt because </w:t>
-      </w:r>
-      <w:r>
-        <w:rPr>
-          <w:sz w:val="24"/>
-          <w:szCs w:val="24"/>
-        </w:rPr>
-        <w:t xml:space="preserve">the equity is protected by the </w:t>
-      </w:r>
-      <w:r>
-        <w:rPr>
-          <w:sz w:val="24"/>
-          <w:szCs w:val="24"/>
-        </w:rPr>
-        <w:t>Homestead</w:t>
-      </w:r>
-      <w:r>
-        <w:rPr>
-          <w:sz w:val="24"/>
-          <w:szCs w:val="24"/>
-        </w:rPr>
-        <w:t xml:space="preserve"> </w:t>
-      </w:r>
-      <w:r>
-        <w:rPr>
-          <w:sz w:val="24"/>
-          <w:szCs w:val="24"/>
-        </w:rPr>
-        <w:t>E</w:t>
-      </w:r>
-      <w:r>
-        <w:rPr>
-          <w:sz w:val="24"/>
-          <w:szCs w:val="24"/>
-        </w:rPr>
-        <w:t>xemption.</w:t>
-      </w:r>
-      <w:r>
-        <w:rPr>
-          <w:sz w:val="24"/>
-          <w:szCs w:val="24"/>
-        </w:rPr>
-        <w:t xml:space="preserve"> </w:t>
-      </w:r>
-      <w:r>
-        <w:rPr>
-          <w:sz w:val="24"/>
-          <w:szCs w:val="24"/>
-        </w:rPr>
-        <w:t>{</w:t>
-      </w:r>
-      <w:r>
-        <w:rPr>
-          <w:sz w:val="24"/>
-          <w:szCs w:val="24"/>
-        </w:rPr>
-        <w:t>%</w:t>
-      </w:r>
-      <w:r>
-        <w:rPr>
-          <w:sz w:val="24"/>
-          <w:szCs w:val="24"/>
-        </w:rPr>
-        <w:t xml:space="preserve"> endif </w:t>
-      </w:r>
-      <w:r>
-        <w:rPr>
-          <w:sz w:val="24"/>
-          <w:szCs w:val="24"/>
-        </w:rPr>
-        <w:t>%</w:t>
-      </w:r>
-      <w:r>
-        <w:rPr>
-          <w:sz w:val="24"/>
-          <w:szCs w:val="24"/>
-        </w:rPr>
-        <w:t>}</w:t>
-      </w:r>
-      <w:r>
-        <w:rPr>
-          <w:sz w:val="24"/>
-          <w:szCs w:val="24"/>
-        </w:rPr>
-        <w:t xml:space="preserve">All of my </w:t>
-      </w:r>
-      <w:r>
-        <w:rPr>
-          <w:sz w:val="24"/>
-          <w:szCs w:val="24"/>
-        </w:rPr>
-        <w:t xml:space="preserve">personal </w:t>
-      </w:r>
-      <w:r>
-        <w:rPr>
-          <w:sz w:val="24"/>
-          <w:szCs w:val="24"/>
-        </w:rPr>
-        <w:t>property is exempt under</w:t>
-      </w:r>
-      <w:r>
-        <w:rPr>
-          <w:sz w:val="24"/>
-          <w:szCs w:val="24"/>
-        </w:rPr>
-        <w:t xml:space="preserve"> law</w:t>
-      </w:r>
-      <w:r>
-        <w:rPr>
-          <w:sz w:val="24"/>
-          <w:szCs w:val="24"/>
-        </w:rPr>
-        <w:t>.</w:t>
-      </w:r>
-    </w:p>
-    <w:p>
-      <w:pPr>
-        <w:rPr>
-          <w:sz w:val="24"/>
-          <w:szCs w:val="24"/>
-        </w:rPr>
-      </w:pPr>
-    </w:p>
-    <w:p>
-      <w:pPr>
-        <w:rPr>
-          <w:sz w:val="24"/>
-          <w:szCs w:val="24"/>
-        </w:rPr>
-      </w:pPr>
-      <w:r>
-        <w:rPr>
-          <w:sz w:val="24"/>
-          <w:szCs w:val="24"/>
-          <w:lang w:val="en-US"/>
-        </w:rPr>
-        <w:t xml:space="preserve">Since </w:t>
-      </w:r>
-      <w:r>
-        <w:rPr>
-          <w:sz w:val="24"/>
-          <w:szCs w:val="24"/>
-          <w:lang w:val="en-US"/>
-        </w:rPr>
-        <w:t xml:space="preserve">all my </w:t>
-      </w:r>
-      <w:r>
-        <w:rPr>
-          <w:sz w:val="24"/>
-          <w:szCs w:val="24"/>
-          <w:lang w:val="en-US"/>
-        </w:rPr>
-        <w:t xml:space="preserve">income and </w:t>
-      </w:r>
-      <w:r>
-        <w:rPr>
-          <w:sz w:val="24"/>
-          <w:szCs w:val="24"/>
-          <w:lang w:val="en-US"/>
-        </w:rPr>
-        <w:t>property are exempt under the laws of Illinois, any attempt to collect this debt will not be successful.</w:t>
-      </w:r>
-    </w:p>
-    <w:p>
-      <w:pPr>
-        <w:rPr>
-          <w:sz w:val="24"/>
-          <w:szCs w:val="24"/>
-        </w:rPr>
-      </w:pPr>
-    </w:p>
-    <w:p>
-      <w:pPr>
-        <w:rPr>
-          <w:sz w:val="24"/>
-          <w:szCs w:val="24"/>
-        </w:rPr>
-      </w:pPr>
-      <w:r>
-        <w:rPr>
-          <w:sz w:val="24"/>
-          <w:szCs w:val="24"/>
-          <w:lang w:val="en-US"/>
-        </w:rPr>
-        <w:t>Please</w:t>
-      </w:r>
-      <w:r>
-        <w:rPr>
-          <w:sz w:val="24"/>
-          <w:szCs w:val="24"/>
-          <w:lang w:val="en-US"/>
-        </w:rPr>
-        <w:t xml:space="preserve"> stop all further communication with me </w:t>
-      </w:r>
-      <w:r>
-        <w:rPr>
-          <w:sz w:val="24"/>
-          <w:szCs w:val="24"/>
-        </w:rPr>
-        <w:t>as required by the Fair Debt Collection Practices Act, 15 USC sec. 1692c(c).</w:t>
-      </w:r>
-    </w:p>
-    <w:p>
-      <w:pPr>
-        <w:rPr>
-          <w:sz w:val="24"/>
-          <w:szCs w:val="24"/>
-        </w:rPr>
-      </w:pPr>
-    </w:p>
-    <w:p>
-      <w:pPr>
-        <w:rPr>
-          <w:sz w:val="24"/>
-          <w:szCs w:val="24"/>
-        </w:rPr>
-      </w:pPr>
-      <w:r>
-        <w:rPr>
-          <w:sz w:val="24"/>
-          <w:szCs w:val="24"/>
-        </w:rPr>
-        <w:t>Sincerely,</w:t>
-      </w:r>
-    </w:p>
-    <w:p>
-      <w:pPr>
-        <w:rPr>
-          <w:sz w:val="24"/>
-          <w:szCs w:val="24"/>
-        </w:rPr>
-      </w:pPr>
-    </w:p>
-    <w:p>
-      <w:pPr>
-        <w:rPr>
-          <w:sz w:val="24"/>
-          <w:szCs w:val="24"/>
-        </w:rPr>
-      </w:pPr>
-    </w:p>
-    <w:p>
-      <w:pPr>
-        <w:rPr>
-          <w:sz w:val="24"/>
-          <w:szCs w:val="24"/>
-        </w:rPr>
-      </w:pPr>
-      <w:r>
-        <w:rPr>
-          <w:sz w:val="24"/>
-          <w:szCs w:val="24"/>
-        </w:rPr>
-        <w:t>_____________________</w:t>
-      </w:r>
-    </w:p>
-    <w:p>
-      <w:pPr>
-        <w:rPr>
-          <w:sz w:val="24"/>
-          <w:szCs w:val="24"/>
-        </w:rPr>
-      </w:pPr>
-      <w:r>
-        <w:rPr>
-          <w:sz w:val="24"/>
-          <w:szCs w:val="24"/>
-        </w:rPr>
-        <w:t>{{ user</w:t>
+      <w:proofErr w:type="spellStart"/>
+      <w:r>
+        <w:rPr>
+          <w:sz w:val="24"/>
+          <w:szCs w:val="24"/>
+        </w:rPr>
+        <w:t>user</w:t>
       </w:r>
       <w:r>
         <w:rPr>
@@ -823,12 +1192,21 @@
         </w:rPr>
         <w:t>.name</w:t>
       </w:r>
-      <w:r>
-        <w:rPr>
-          <w:sz w:val="24"/>
-          <w:szCs w:val="24"/>
-        </w:rPr>
-        <w:t>.full(middle="full")</w:t>
+      <w:proofErr w:type="gramEnd"/>
+      <w:r>
+        <w:rPr>
+          <w:sz w:val="24"/>
+          <w:szCs w:val="24"/>
+        </w:rPr>
+        <w:t>.full</w:t>
+      </w:r>
+      <w:proofErr w:type="spellEnd"/>
+      <w:r>
+        <w:rPr>
+          <w:sz w:val="24"/>
+          <w:szCs w:val="24"/>
+        </w:rPr>
+        <w:t>(middle="full")</w:t>
       </w:r>
       <w:r>
         <w:rPr>
@@ -851,7 +1229,7 @@
 </file>
 
 <file path=word/endnotes.xml><?xml version="1.0" encoding="utf-8"?>
-<w:endnotes xmlns:wpc="http://schemas.microsoft.com/office/word/2010/wordprocessingCanvas" xmlns:cx="http://schemas.microsoft.com/office/drawing/2014/chartex" xmlns:cx1="http://schemas.microsoft.com/office/drawing/2015/9/8/chartex" xmlns:cx2="http://schemas.microsoft.com/office/drawing/2015/10/21/chartex" xmlns:cx3="http://schemas.microsoft.com/office/drawing/2016/5/9/chartex" xmlns:cx4="http://schemas.microsoft.com/office/drawing/2016/5/10/chartex" xmlns:cx5="http://schemas.microsoft.com/office/drawing/2016/5/11/chartex" xmlns:cx6="http://schemas.microsoft.com/office/drawing/2016/5/12/chartex" xmlns:cx7="http://schemas.microsoft.com/office/drawing/2016/5/13/chartex" xmlns:cx8="http://schemas.microsoft.com/office/drawing/2016/5/14/chartex" xmlns:mc="http://schemas.openxmlformats.org/markup-compatibility/2006" xmlns:aink="http://schemas.microsoft.com/office/drawing/2016/ink" xmlns:am3d="http://schemas.microsoft.com/office/drawing/2017/model3d" xmlns:o="urn:schemas-microsoft-com:office:office" xmlns:r="http://schemas.openxmlformats.org/officeDocument/2006/relationships" xmlns:m="http://schemas.openxmlformats.org/officeDocument/2006/math" xmlns:v="urn:schemas-microsoft-com:vml" xmlns:wp14="http://schemas.microsoft.com/office/word/2010/wordprocessingDrawing" xmlns:wp="http://schemas.openxmlformats.org/drawingml/2006/wordprocessingDrawing" xmlns:w10="urn:schemas-microsoft-com:office:word" xmlns:w="http://schemas.openxmlformats.org/wordprocessingml/2006/main" xmlns:w14="http://schemas.microsoft.com/office/word/2010/wordml" xmlns:w15="http://schemas.microsoft.com/office/word/2012/wordml" xmlns:w16cex="http://schemas.microsoft.com/office/word/2018/wordml/cex" xmlns:w16cid="http://schemas.microsoft.com/office/word/2016/wordml/cid" xmlns:w16="http://schemas.microsoft.com/office/word/2018/wordml" xmlns:w16se="http://schemas.microsoft.com/office/word/2015/wordml/symex" xmlns:wpg="http://schemas.microsoft.com/office/word/2010/wordprocessingGroup" xmlns:wpi="http://schemas.microsoft.com/office/word/2010/wordprocessingInk" xmlns:wne="http://schemas.microsoft.com/office/word/2006/wordml" xmlns:wps="http://schemas.microsoft.com/office/word/2010/wordprocessingShape" mc:Ignorable="w14 w15 w16se w16cid w16 w16cex wp14">
+<w:endnotes xmlns:wpc="http://schemas.microsoft.com/office/word/2010/wordprocessingCanvas" xmlns:cx="http://schemas.microsoft.com/office/drawing/2014/chartex" xmlns:cx1="http://schemas.microsoft.com/office/drawing/2015/9/8/chartex" xmlns:cx2="http://schemas.microsoft.com/office/drawing/2015/10/21/chartex" xmlns:cx3="http://schemas.microsoft.com/office/drawing/2016/5/9/chartex" xmlns:cx4="http://schemas.microsoft.com/office/drawing/2016/5/10/chartex" xmlns:cx5="http://schemas.microsoft.com/office/drawing/2016/5/11/chartex" xmlns:cx6="http://schemas.microsoft.com/office/drawing/2016/5/12/chartex" xmlns:cx7="http://schemas.microsoft.com/office/drawing/2016/5/13/chartex" xmlns:cx8="http://schemas.microsoft.com/office/drawing/2016/5/14/chartex" xmlns:mc="http://schemas.openxmlformats.org/markup-compatibility/2006" xmlns:aink="http://schemas.microsoft.com/office/drawing/2016/ink" xmlns:am3d="http://schemas.microsoft.com/office/drawing/2017/model3d" xmlns:o="urn:schemas-microsoft-com:office:office" xmlns:oel="http://schemas.microsoft.com/office/2019/extlst" xmlns:r="http://schemas.openxmlformats.org/officeDocument/2006/relationships" xmlns:m="http://schemas.openxmlformats.org/officeDocument/2006/math" xmlns:v="urn:schemas-microsoft-com:vml" xmlns:wp14="http://schemas.microsoft.com/office/word/2010/wordprocessingDrawing" xmlns:wp="http://schemas.openxmlformats.org/drawingml/2006/wordprocessingDrawing" xmlns:w10="urn:schemas-microsoft-com:office:word" xmlns:w="http://schemas.openxmlformats.org/wordprocessingml/2006/main" xmlns:w14="http://schemas.microsoft.com/office/word/2010/wordml" xmlns:w15="http://schemas.microsoft.com/office/word/2012/wordml" xmlns:w16cex="http://schemas.microsoft.com/office/word/2018/wordml/cex" xmlns:w16cid="http://schemas.microsoft.com/office/word/2016/wordml/cid" xmlns:w16="http://schemas.microsoft.com/office/word/2018/wordml" xmlns:w16sdtdh="http://schemas.microsoft.com/office/word/2020/wordml/sdtdatahash" xmlns:w16se="http://schemas.microsoft.com/office/word/2015/wordml/symex" xmlns:wpg="http://schemas.microsoft.com/office/word/2010/wordprocessingGroup" xmlns:wpi="http://schemas.microsoft.com/office/word/2010/wordprocessingInk" xmlns:wne="http://schemas.microsoft.com/office/word/2006/wordml" xmlns:wps="http://schemas.microsoft.com/office/word/2010/wordprocessingShape" mc:Ignorable="w14 w15 w16se w16cid w16 w16cex w16sdtdh wp14">
   <w:endnote w:type="separator" w:id="-1">
     <w:p>
       <w:pPr>
@@ -876,7 +1254,7 @@
 </file>
 
 <file path=word/footnotes.xml><?xml version="1.0" encoding="utf-8"?>
-<w:footnotes xmlns:wpc="http://schemas.microsoft.com/office/word/2010/wordprocessingCanvas" xmlns:cx="http://schemas.microsoft.com/office/drawing/2014/chartex" xmlns:cx1="http://schemas.microsoft.com/office/drawing/2015/9/8/chartex" xmlns:cx2="http://schemas.microsoft.com/office/drawing/2015/10/21/chartex" xmlns:cx3="http://schemas.microsoft.com/office/drawing/2016/5/9/chartex" xmlns:cx4="http://schemas.microsoft.com/office/drawing/2016/5/10/chartex" xmlns:cx5="http://schemas.microsoft.com/office/drawing/2016/5/11/chartex" xmlns:cx6="http://schemas.microsoft.com/office/drawing/2016/5/12/chartex" xmlns:cx7="http://schemas.microsoft.com/office/drawing/2016/5/13/chartex" xmlns:cx8="http://schemas.microsoft.com/office/drawing/2016/5/14/chartex" xmlns:mc="http://schemas.openxmlformats.org/markup-compatibility/2006" xmlns:aink="http://schemas.microsoft.com/office/drawing/2016/ink" xmlns:am3d="http://schemas.microsoft.com/office/drawing/2017/model3d" xmlns:o="urn:schemas-microsoft-com:office:office" xmlns:r="http://schemas.openxmlformats.org/officeDocument/2006/relationships" xmlns:m="http://schemas.openxmlformats.org/officeDocument/2006/math" xmlns:v="urn:schemas-microsoft-com:vml" xmlns:wp14="http://schemas.microsoft.com/office/word/2010/wordprocessingDrawing" xmlns:wp="http://schemas.openxmlformats.org/drawingml/2006/wordprocessingDrawing" xmlns:w10="urn:schemas-microsoft-com:office:word" xmlns:w="http://schemas.openxmlformats.org/wordprocessingml/2006/main" xmlns:w14="http://schemas.microsoft.com/office/word/2010/wordml" xmlns:w15="http://schemas.microsoft.com/office/word/2012/wordml" xmlns:w16cex="http://schemas.microsoft.com/office/word/2018/wordml/cex" xmlns:w16cid="http://schemas.microsoft.com/office/word/2016/wordml/cid" xmlns:w16="http://schemas.microsoft.com/office/word/2018/wordml" xmlns:w16se="http://schemas.microsoft.com/office/word/2015/wordml/symex" xmlns:wpg="http://schemas.microsoft.com/office/word/2010/wordprocessingGroup" xmlns:wpi="http://schemas.microsoft.com/office/word/2010/wordprocessingInk" xmlns:wne="http://schemas.microsoft.com/office/word/2006/wordml" xmlns:wps="http://schemas.microsoft.com/office/word/2010/wordprocessingShape" mc:Ignorable="w14 w15 w16se w16cid w16 w16cex wp14">
+<w:footnotes xmlns:wpc="http://schemas.microsoft.com/office/word/2010/wordprocessingCanvas" xmlns:cx="http://schemas.microsoft.com/office/drawing/2014/chartex" xmlns:cx1="http://schemas.microsoft.com/office/drawing/2015/9/8/chartex" xmlns:cx2="http://schemas.microsoft.com/office/drawing/2015/10/21/chartex" xmlns:cx3="http://schemas.microsoft.com/office/drawing/2016/5/9/chartex" xmlns:cx4="http://schemas.microsoft.com/office/drawing/2016/5/10/chartex" xmlns:cx5="http://schemas.microsoft.com/office/drawing/2016/5/11/chartex" xmlns:cx6="http://schemas.microsoft.com/office/drawing/2016/5/12/chartex" xmlns:cx7="http://schemas.microsoft.com/office/drawing/2016/5/13/chartex" xmlns:cx8="http://schemas.microsoft.com/office/drawing/2016/5/14/chartex" xmlns:mc="http://schemas.openxmlformats.org/markup-compatibility/2006" xmlns:aink="http://schemas.microsoft.com/office/drawing/2016/ink" xmlns:am3d="http://schemas.microsoft.com/office/drawing/2017/model3d" xmlns:o="urn:schemas-microsoft-com:office:office" xmlns:oel="http://schemas.microsoft.com/office/2019/extlst" xmlns:r="http://schemas.openxmlformats.org/officeDocument/2006/relationships" xmlns:m="http://schemas.openxmlformats.org/officeDocument/2006/math" xmlns:v="urn:schemas-microsoft-com:vml" xmlns:wp14="http://schemas.microsoft.com/office/word/2010/wordprocessingDrawing" xmlns:wp="http://schemas.openxmlformats.org/drawingml/2006/wordprocessingDrawing" xmlns:w10="urn:schemas-microsoft-com:office:word" xmlns:w="http://schemas.openxmlformats.org/wordprocessingml/2006/main" xmlns:w14="http://schemas.microsoft.com/office/word/2010/wordml" xmlns:w15="http://schemas.microsoft.com/office/word/2012/wordml" xmlns:w16cex="http://schemas.microsoft.com/office/word/2018/wordml/cex" xmlns:w16cid="http://schemas.microsoft.com/office/word/2016/wordml/cid" xmlns:w16="http://schemas.microsoft.com/office/word/2018/wordml" xmlns:w16sdtdh="http://schemas.microsoft.com/office/word/2020/wordml/sdtdatahash" xmlns:w16se="http://schemas.microsoft.com/office/word/2015/wordml/symex" xmlns:wpg="http://schemas.microsoft.com/office/word/2010/wordprocessingGroup" xmlns:wpi="http://schemas.microsoft.com/office/word/2010/wordprocessingInk" xmlns:wne="http://schemas.microsoft.com/office/word/2006/wordml" xmlns:wps="http://schemas.microsoft.com/office/word/2010/wordprocessingShape" mc:Ignorable="w14 w15 w16se w16cid w16 w16cex w16sdtdh wp14">
   <w:footnote w:type="separator" w:id="-1">
     <w:p>
       <w:pPr>
@@ -901,7 +1279,7 @@
 </file>
 
 <file path=word/numbering.xml><?xml version="1.0" encoding="utf-8"?>
-<w:numbering xmlns:wpc="http://schemas.microsoft.com/office/word/2010/wordprocessingCanvas" xmlns:cx="http://schemas.microsoft.com/office/drawing/2014/chartex" xmlns:cx1="http://schemas.microsoft.com/office/drawing/2015/9/8/chartex" xmlns:cx2="http://schemas.microsoft.com/office/drawing/2015/10/21/chartex" xmlns:cx3="http://schemas.microsoft.com/office/drawing/2016/5/9/chartex" xmlns:cx4="http://schemas.microsoft.com/office/drawing/2016/5/10/chartex" xmlns:cx5="http://schemas.microsoft.com/office/drawing/2016/5/11/chartex" xmlns:cx6="http://schemas.microsoft.com/office/drawing/2016/5/12/chartex" xmlns:cx7="http://schemas.microsoft.com/office/drawing/2016/5/13/chartex" xmlns:cx8="http://schemas.microsoft.com/office/drawing/2016/5/14/chartex" xmlns:mc="http://schemas.openxmlformats.org/markup-compatibility/2006" xmlns:aink="http://schemas.microsoft.com/office/drawing/2016/ink" xmlns:am3d="http://schemas.microsoft.com/office/drawing/2017/model3d" xmlns:o="urn:schemas-microsoft-com:office:office" xmlns:r="http://schemas.openxmlformats.org/officeDocument/2006/relationships" xmlns:m="http://schemas.openxmlformats.org/officeDocument/2006/math" xmlns:v="urn:schemas-microsoft-com:vml" xmlns:wp14="http://schemas.microsoft.com/office/word/2010/wordprocessingDrawing" xmlns:wp="http://schemas.openxmlformats.org/drawingml/2006/wordprocessingDrawing" xmlns:w10="urn:schemas-microsoft-com:office:word" xmlns:w="http://schemas.openxmlformats.org/wordprocessingml/2006/main" xmlns:w14="http://schemas.microsoft.com/office/word/2010/wordml" xmlns:w15="http://schemas.microsoft.com/office/word/2012/wordml" xmlns:w16cex="http://schemas.microsoft.com/office/word/2018/wordml/cex" xmlns:w16cid="http://schemas.microsoft.com/office/word/2016/wordml/cid" xmlns:w16="http://schemas.microsoft.com/office/word/2018/wordml" xmlns:w16se="http://schemas.microsoft.com/office/word/2015/wordml/symex" xmlns:wpg="http://schemas.microsoft.com/office/word/2010/wordprocessingGroup" xmlns:wpi="http://schemas.microsoft.com/office/word/2010/wordprocessingInk" xmlns:wne="http://schemas.microsoft.com/office/word/2006/wordml" xmlns:wps="http://schemas.microsoft.com/office/word/2010/wordprocessingShape" mc:Ignorable="w14 w15 w16se w16cid w16 w16cex wp14">
+<w:numbering xmlns:wpc="http://schemas.microsoft.com/office/word/2010/wordprocessingCanvas" xmlns:cx="http://schemas.microsoft.com/office/drawing/2014/chartex" xmlns:cx1="http://schemas.microsoft.com/office/drawing/2015/9/8/chartex" xmlns:cx2="http://schemas.microsoft.com/office/drawing/2015/10/21/chartex" xmlns:cx3="http://schemas.microsoft.com/office/drawing/2016/5/9/chartex" xmlns:cx4="http://schemas.microsoft.com/office/drawing/2016/5/10/chartex" xmlns:cx5="http://schemas.microsoft.com/office/drawing/2016/5/11/chartex" xmlns:cx6="http://schemas.microsoft.com/office/drawing/2016/5/12/chartex" xmlns:cx7="http://schemas.microsoft.com/office/drawing/2016/5/13/chartex" xmlns:cx8="http://schemas.microsoft.com/office/drawing/2016/5/14/chartex" xmlns:mc="http://schemas.openxmlformats.org/markup-compatibility/2006" xmlns:aink="http://schemas.microsoft.com/office/drawing/2016/ink" xmlns:am3d="http://schemas.microsoft.com/office/drawing/2017/model3d" xmlns:o="urn:schemas-microsoft-com:office:office" xmlns:oel="http://schemas.microsoft.com/office/2019/extlst" xmlns:r="http://schemas.openxmlformats.org/officeDocument/2006/relationships" xmlns:m="http://schemas.openxmlformats.org/officeDocument/2006/math" xmlns:v="urn:schemas-microsoft-com:vml" xmlns:wp14="http://schemas.microsoft.com/office/word/2010/wordprocessingDrawing" xmlns:wp="http://schemas.openxmlformats.org/drawingml/2006/wordprocessingDrawing" xmlns:w10="urn:schemas-microsoft-com:office:word" xmlns:w="http://schemas.openxmlformats.org/wordprocessingml/2006/main" xmlns:w14="http://schemas.microsoft.com/office/word/2010/wordml" xmlns:w15="http://schemas.microsoft.com/office/word/2012/wordml" xmlns:w16cex="http://schemas.microsoft.com/office/word/2018/wordml/cex" xmlns:w16cid="http://schemas.microsoft.com/office/word/2016/wordml/cid" xmlns:w16="http://schemas.microsoft.com/office/word/2018/wordml" xmlns:w16sdtdh="http://schemas.microsoft.com/office/word/2020/wordml/sdtdatahash" xmlns:w16se="http://schemas.microsoft.com/office/word/2015/wordml/symex" xmlns:wpg="http://schemas.microsoft.com/office/word/2010/wordprocessingGroup" xmlns:wpi="http://schemas.microsoft.com/office/word/2010/wordprocessingInk" xmlns:wne="http://schemas.microsoft.com/office/word/2006/wordml" xmlns:wps="http://schemas.microsoft.com/office/word/2010/wordprocessingShape" mc:Ignorable="w14 w15 w16se w16cid w16 w16cex w16sdtdh wp14">
   <w:abstractNum w:abstractNumId="0" w15:restartNumberingAfterBreak="0">
     <w:nsid w:val="16F20477"/>
     <w:multiLevelType w:val="multilevel"/>
@@ -1104,17 +1482,17 @@
       </w:pPr>
     </w:lvl>
   </w:abstractNum>
-  <w:num w:numId="1">
+  <w:num w:numId="1" w16cid:durableId="196818750">
     <w:abstractNumId w:val="0"/>
   </w:num>
-  <w:num w:numId="2">
+  <w:num w:numId="2" w16cid:durableId="389112659">
     <w:abstractNumId w:val="1"/>
   </w:num>
 </w:numbering>
 </file>
 
 <file path=word/styles.xml><?xml version="1.0" encoding="utf-8"?>
-<w:styles xmlns:mc="http://schemas.openxmlformats.org/markup-compatibility/2006" xmlns:r="http://schemas.openxmlformats.org/officeDocument/2006/relationships" xmlns:w="http://schemas.openxmlformats.org/wordprocessingml/2006/main" xmlns:w14="http://schemas.microsoft.com/office/word/2010/wordml" xmlns:w15="http://schemas.microsoft.com/office/word/2012/wordml" xmlns:w16cex="http://schemas.microsoft.com/office/word/2018/wordml/cex" xmlns:w16cid="http://schemas.microsoft.com/office/word/2016/wordml/cid" xmlns:w16="http://schemas.microsoft.com/office/word/2018/wordml" xmlns:w16se="http://schemas.microsoft.com/office/word/2015/wordml/symex" mc:Ignorable="w14 w15 w16se w16cid w16 w16cex">
+<w:styles xmlns:mc="http://schemas.openxmlformats.org/markup-compatibility/2006" xmlns:r="http://schemas.openxmlformats.org/officeDocument/2006/relationships" xmlns:w="http://schemas.openxmlformats.org/wordprocessingml/2006/main" xmlns:w14="http://schemas.microsoft.com/office/word/2010/wordml" xmlns:w15="http://schemas.microsoft.com/office/word/2012/wordml" xmlns:w16cex="http://schemas.microsoft.com/office/word/2018/wordml/cex" xmlns:w16cid="http://schemas.microsoft.com/office/word/2016/wordml/cid" xmlns:w16="http://schemas.microsoft.com/office/word/2018/wordml" xmlns:w16sdtdh="http://schemas.microsoft.com/office/word/2020/wordml/sdtdatahash" xmlns:w16se="http://schemas.microsoft.com/office/word/2015/wordml/symex" mc:Ignorable="w14 w15 w16se w16cid w16 w16cex w16sdtdh">
   <w:docDefaults>
     <w:rPrDefault>
       <w:rPr>

</xml_diff>